<commit_message>
printed pdf for all word files
</commit_message>
<xml_diff>
--- a/01_AWS/11 best free DevOps certifications/3 out of 11 best free DevOps certifications.docx
+++ b/01_AWS/11 best free DevOps certifications/3 out of 11 best free DevOps certifications.docx
@@ -81,13 +81,7 @@
         <w:rPr>
           <w:lang w:val="en-CA"/>
         </w:rPr>
-        <w:t>:</w:t>
-      </w:r>
-      <w:r>
-        <w:rPr>
-          <w:lang w:val="en-CA"/>
-        </w:rPr>
-        <w:t xml:space="preserve"> </w:t>
+        <w:t xml:space="preserve">: </w:t>
       </w:r>
     </w:p>
     <w:p>
@@ -142,7 +136,43 @@
         <w:rPr>
           <w:lang w:val="en-CA"/>
         </w:rPr>
-        <w:t>, CALMS framework, Automation and Architecting DevOps toolchain, etc. The course material is from the DevOps Institure that seems to be a reference in the education about DevOps. Also, it’s only 16 hours, leads to a certifcation and doesn’t reqire any prerequisite</w:t>
+        <w:t>, CALMS framework, Automation and Architecting DevOps toolchain, etc. The course material is from the DevOps Institu</w:t>
+      </w:r>
+      <w:r>
+        <w:rPr>
+          <w:lang w:val="en-CA"/>
+        </w:rPr>
+        <w:t>t</w:t>
+      </w:r>
+      <w:r>
+        <w:rPr>
+          <w:lang w:val="en-CA"/>
+        </w:rPr>
+        <w:t>e that seems to be a reference in the education about DevOps. Also, it’s only 16 hours, leads to a certif</w:t>
+      </w:r>
+      <w:r>
+        <w:rPr>
+          <w:lang w:val="en-CA"/>
+        </w:rPr>
+        <w:t>i</w:t>
+      </w:r>
+      <w:r>
+        <w:rPr>
+          <w:lang w:val="en-CA"/>
+        </w:rPr>
+        <w:t>cation and doesn’t req</w:t>
+      </w:r>
+      <w:r>
+        <w:rPr>
+          <w:lang w:val="en-CA"/>
+        </w:rPr>
+        <w:t>u</w:t>
+      </w:r>
+      <w:r>
+        <w:rPr>
+          <w:lang w:val="en-CA"/>
+        </w:rPr>
+        <w:t>ire any prerequisite</w:t>
       </w:r>
       <w:r>
         <w:rPr>
@@ -1829,6 +1859,7 @@
   <w:style w:type="character" w:default="1" w:styleId="Policepardfaut">
     <w:name w:val="Default Paragraph Font"/>
     <w:uiPriority w:val="1"/>
+    <w:semiHidden/>
     <w:unhideWhenUsed/>
   </w:style>
   <w:style w:type="table" w:default="1" w:styleId="TableauNormal">

</xml_diff>